<commit_message>
Criado rev3 do relatório e Apresentação trabalho final Rev1.pptx
</commit_message>
<xml_diff>
--- a/Trabalho Final/Projeto Sistemas Embarcados Rev2.docx
+++ b/Trabalho Final/Projeto Sistemas Embarcados Rev2.docx
@@ -1728,7 +1728,7 @@
         <w:rPr>
           <w:noProof/>
         </w:rPr>
-        <w:instrText xml:space="preserve"> PAGEREF _Toc424078812 \h </w:instrText>
+        <w:instrText xml:space="preserve"> PAGEREF _Toc424162401 \h </w:instrText>
       </w:r>
       <w:r>
         <w:rPr>
@@ -1811,7 +1811,7 @@
         <w:rPr>
           <w:noProof/>
         </w:rPr>
-        <w:instrText xml:space="preserve"> PAGEREF _Toc424078813 \h </w:instrText>
+        <w:instrText xml:space="preserve"> PAGEREF _Toc424162402 \h </w:instrText>
       </w:r>
       <w:r>
         <w:rPr>
@@ -1894,7 +1894,7 @@
         <w:rPr>
           <w:noProof/>
         </w:rPr>
-        <w:instrText xml:space="preserve"> PAGEREF _Toc424078814 \h </w:instrText>
+        <w:instrText xml:space="preserve"> PAGEREF _Toc424162403 \h </w:instrText>
       </w:r>
       <w:r>
         <w:rPr>
@@ -1977,7 +1977,7 @@
         <w:rPr>
           <w:noProof/>
         </w:rPr>
-        <w:instrText xml:space="preserve"> PAGEREF _Toc424078815 \h </w:instrText>
+        <w:instrText xml:space="preserve"> PAGEREF _Toc424162404 \h </w:instrText>
       </w:r>
       <w:r>
         <w:rPr>
@@ -2067,7 +2067,7 @@
         <w:rPr>
           <w:noProof/>
         </w:rPr>
-        <w:instrText xml:space="preserve"> PAGEREF _Toc424078816 \h </w:instrText>
+        <w:instrText xml:space="preserve"> PAGEREF _Toc424162405 \h </w:instrText>
       </w:r>
       <w:r>
         <w:rPr>
@@ -2157,7 +2157,7 @@
         <w:rPr>
           <w:noProof/>
         </w:rPr>
-        <w:instrText xml:space="preserve"> PAGEREF _Toc424078817 \h </w:instrText>
+        <w:instrText xml:space="preserve"> PAGEREF _Toc424162406 \h </w:instrText>
       </w:r>
       <w:r>
         <w:rPr>
@@ -2247,7 +2247,7 @@
         <w:rPr>
           <w:noProof/>
         </w:rPr>
-        <w:instrText xml:space="preserve"> PAGEREF _Toc424078818 \h </w:instrText>
+        <w:instrText xml:space="preserve"> PAGEREF _Toc424162407 \h </w:instrText>
       </w:r>
       <w:r>
         <w:rPr>
@@ -2337,7 +2337,7 @@
         <w:rPr>
           <w:noProof/>
         </w:rPr>
-        <w:instrText xml:space="preserve"> PAGEREF _Toc424078819 \h </w:instrText>
+        <w:instrText xml:space="preserve"> PAGEREF _Toc424162408 \h </w:instrText>
       </w:r>
       <w:r>
         <w:rPr>
@@ -2420,7 +2420,7 @@
         <w:rPr>
           <w:noProof/>
         </w:rPr>
-        <w:instrText xml:space="preserve"> PAGEREF _Toc424078820 \h </w:instrText>
+        <w:instrText xml:space="preserve"> PAGEREF _Toc424162409 \h </w:instrText>
       </w:r>
       <w:r>
         <w:rPr>
@@ -2510,7 +2510,7 @@
         <w:rPr>
           <w:noProof/>
         </w:rPr>
-        <w:instrText xml:space="preserve"> PAGEREF _Toc424078821 \h </w:instrText>
+        <w:instrText xml:space="preserve"> PAGEREF _Toc424162410 \h </w:instrText>
       </w:r>
       <w:r>
         <w:rPr>
@@ -2600,7 +2600,7 @@
         <w:rPr>
           <w:noProof/>
         </w:rPr>
-        <w:instrText xml:space="preserve"> PAGEREF _Toc424078822 \h </w:instrText>
+        <w:instrText xml:space="preserve"> PAGEREF _Toc424162411 \h </w:instrText>
       </w:r>
       <w:r>
         <w:rPr>
@@ -2690,7 +2690,7 @@
         <w:rPr>
           <w:noProof/>
         </w:rPr>
-        <w:instrText xml:space="preserve"> PAGEREF _Toc424078823 \h </w:instrText>
+        <w:instrText xml:space="preserve"> PAGEREF _Toc424162412 \h </w:instrText>
       </w:r>
       <w:r>
         <w:rPr>
@@ -2773,7 +2773,7 @@
         <w:rPr>
           <w:noProof/>
         </w:rPr>
-        <w:instrText xml:space="preserve"> PAGEREF _Toc424078824 \h </w:instrText>
+        <w:instrText xml:space="preserve"> PAGEREF _Toc424162413 \h </w:instrText>
       </w:r>
       <w:r>
         <w:rPr>
@@ -2863,7 +2863,7 @@
         <w:rPr>
           <w:noProof/>
         </w:rPr>
-        <w:instrText xml:space="preserve"> PAGEREF _Toc424078825 \h </w:instrText>
+        <w:instrText xml:space="preserve"> PAGEREF _Toc424162414 \h </w:instrText>
       </w:r>
       <w:r>
         <w:rPr>
@@ -2944,7 +2944,7 @@
         <w:rPr>
           <w:noProof/>
         </w:rPr>
-        <w:instrText xml:space="preserve"> PAGEREF _Toc424078826 \h </w:instrText>
+        <w:instrText xml:space="preserve"> PAGEREF _Toc424162415 \h </w:instrText>
       </w:r>
       <w:r>
         <w:rPr>
@@ -3025,7 +3025,7 @@
         <w:rPr>
           <w:noProof/>
         </w:rPr>
-        <w:instrText xml:space="preserve"> PAGEREF _Toc424078827 \h </w:instrText>
+        <w:instrText xml:space="preserve"> PAGEREF _Toc424162416 \h </w:instrText>
       </w:r>
       <w:r>
         <w:rPr>
@@ -3106,7 +3106,7 @@
         <w:rPr>
           <w:noProof/>
         </w:rPr>
-        <w:instrText xml:space="preserve"> PAGEREF _Toc424078828 \h </w:instrText>
+        <w:instrText xml:space="preserve"> PAGEREF _Toc424162417 \h </w:instrText>
       </w:r>
       <w:r>
         <w:rPr>
@@ -3187,7 +3187,7 @@
         <w:rPr>
           <w:noProof/>
         </w:rPr>
-        <w:instrText xml:space="preserve"> PAGEREF _Toc424078829 \h </w:instrText>
+        <w:instrText xml:space="preserve"> PAGEREF _Toc424162418 \h </w:instrText>
       </w:r>
       <w:r>
         <w:rPr>
@@ -3268,7 +3268,7 @@
         <w:rPr>
           <w:noProof/>
         </w:rPr>
-        <w:instrText xml:space="preserve"> PAGEREF _Toc424078830 \h </w:instrText>
+        <w:instrText xml:space="preserve"> PAGEREF _Toc424162419 \h </w:instrText>
       </w:r>
       <w:r>
         <w:rPr>
@@ -3358,7 +3358,7 @@
         <w:rPr>
           <w:noProof/>
         </w:rPr>
-        <w:instrText xml:space="preserve"> PAGEREF _Toc424078831 \h </w:instrText>
+        <w:instrText xml:space="preserve"> PAGEREF _Toc424162420 \h </w:instrText>
       </w:r>
       <w:r>
         <w:rPr>
@@ -3439,7 +3439,7 @@
         <w:rPr>
           <w:noProof/>
         </w:rPr>
-        <w:instrText xml:space="preserve"> PAGEREF _Toc424078832 \h </w:instrText>
+        <w:instrText xml:space="preserve"> PAGEREF _Toc424162421 \h </w:instrText>
       </w:r>
       <w:r>
         <w:rPr>
@@ -3520,7 +3520,7 @@
         <w:rPr>
           <w:noProof/>
         </w:rPr>
-        <w:instrText xml:space="preserve"> PAGEREF _Toc424078833 \h </w:instrText>
+        <w:instrText xml:space="preserve"> PAGEREF _Toc424162422 \h </w:instrText>
       </w:r>
       <w:r>
         <w:rPr>
@@ -3601,7 +3601,7 @@
         <w:rPr>
           <w:noProof/>
         </w:rPr>
-        <w:instrText xml:space="preserve"> PAGEREF _Toc424078834 \h </w:instrText>
+        <w:instrText xml:space="preserve"> PAGEREF _Toc424162423 \h </w:instrText>
       </w:r>
       <w:r>
         <w:rPr>
@@ -3682,7 +3682,7 @@
         <w:rPr>
           <w:noProof/>
         </w:rPr>
-        <w:instrText xml:space="preserve"> PAGEREF _Toc424078835 \h </w:instrText>
+        <w:instrText xml:space="preserve"> PAGEREF _Toc424162424 \h </w:instrText>
       </w:r>
       <w:r>
         <w:rPr>
@@ -3700,6 +3700,87 @@
           <w:noProof/>
         </w:rPr>
         <w:t>33</w:t>
+      </w:r>
+      <w:r>
+        <w:rPr>
+          <w:noProof/>
+        </w:rPr>
+        <w:fldChar w:fldCharType="end"/>
+      </w:r>
+    </w:p>
+    <w:p>
+      <w:pPr>
+        <w:pStyle w:val="Sumrio3"/>
+        <w:tabs>
+          <w:tab w:val="left" w:pos="1440"/>
+          <w:tab w:val="right" w:leader="dot" w:pos="9060"/>
+        </w:tabs>
+        <w:rPr>
+          <w:rFonts w:asciiTheme="minorHAnsi" w:eastAsiaTheme="minorEastAsia" w:hAnsiTheme="minorHAnsi" w:cstheme="minorBidi"/>
+          <w:i w:val="0"/>
+          <w:noProof/>
+          <w:sz w:val="22"/>
+          <w:szCs w:val="22"/>
+          <w:lang w:eastAsia="en-US"/>
+        </w:rPr>
+      </w:pPr>
+      <w:r>
+        <w:rPr>
+          <w:noProof/>
+        </w:rPr>
+        <w:t>6.2.5</w:t>
+      </w:r>
+      <w:r>
+        <w:rPr>
+          <w:rFonts w:asciiTheme="minorHAnsi" w:eastAsiaTheme="minorEastAsia" w:hAnsiTheme="minorHAnsi" w:cstheme="minorBidi"/>
+          <w:i w:val="0"/>
+          <w:noProof/>
+          <w:sz w:val="22"/>
+          <w:szCs w:val="22"/>
+          <w:lang w:eastAsia="en-US"/>
+        </w:rPr>
+        <w:tab/>
+      </w:r>
+      <w:r>
+        <w:rPr>
+          <w:noProof/>
+        </w:rPr>
+        <w:t>Protótipo do Conversor</w:t>
+      </w:r>
+      <w:r>
+        <w:rPr>
+          <w:noProof/>
+        </w:rPr>
+        <w:tab/>
+      </w:r>
+      <w:r>
+        <w:rPr>
+          <w:noProof/>
+        </w:rPr>
+        <w:fldChar w:fldCharType="begin"/>
+      </w:r>
+      <w:r>
+        <w:rPr>
+          <w:noProof/>
+        </w:rPr>
+        <w:instrText xml:space="preserve"> PAGEREF _Toc424162425 \h </w:instrText>
+      </w:r>
+      <w:r>
+        <w:rPr>
+          <w:noProof/>
+        </w:rPr>
+      </w:r>
+      <w:r>
+        <w:rPr>
+          <w:noProof/>
+        </w:rPr>
+        <w:fldChar w:fldCharType="separate"/>
+      </w:r>
+      <w:r>
+        <w:rPr>
+          <w:noProof/>
+        </w:rPr>
+        <w:t>38</w:t>
       </w:r>
       <w:r>
         <w:rPr>
@@ -3722,7 +3803,7 @@
           <w:noProof/>
           <w:sz w:val="22"/>
           <w:szCs w:val="22"/>
-          <w:lang w:val="en-US" w:eastAsia="en-US"/>
+          <w:lang w:eastAsia="en-US"/>
         </w:rPr>
       </w:pPr>
       <w:r>
@@ -3740,7 +3821,7 @@
           <w:noProof/>
           <w:sz w:val="22"/>
           <w:szCs w:val="22"/>
-          <w:lang w:val="en-US" w:eastAsia="en-US"/>
+          <w:lang w:eastAsia="en-US"/>
         </w:rPr>
         <w:tab/>
       </w:r>
@@ -3766,7 +3847,7 @@
         <w:rPr>
           <w:noProof/>
         </w:rPr>
-        <w:instrText xml:space="preserve"> PAGEREF _Toc424078836 \h </w:instrText>
+        <w:instrText xml:space="preserve"> PAGEREF _Toc424162426 \h </w:instrText>
       </w:r>
       <w:r>
         <w:rPr>
@@ -3783,7 +3864,90 @@
         <w:rPr>
           <w:noProof/>
         </w:rPr>
-        <w:t>38</w:t>
+        <w:t>39</w:t>
+      </w:r>
+      <w:r>
+        <w:rPr>
+          <w:noProof/>
+        </w:rPr>
+        <w:fldChar w:fldCharType="end"/>
+      </w:r>
+    </w:p>
+    <w:p>
+      <w:pPr>
+        <w:pStyle w:val="Sumrio1"/>
+        <w:tabs>
+          <w:tab w:val="left" w:pos="480"/>
+          <w:tab w:val="right" w:leader="dot" w:pos="9060"/>
+        </w:tabs>
+        <w:rPr>
+          <w:rFonts w:asciiTheme="minorHAnsi" w:eastAsiaTheme="minorEastAsia" w:hAnsiTheme="minorHAnsi" w:cstheme="minorBidi"/>
+          <w:b w:val="0"/>
+          <w:bCs w:val="0"/>
+          <w:noProof/>
+          <w:sz w:val="22"/>
+          <w:szCs w:val="22"/>
+          <w:lang w:eastAsia="en-US"/>
+        </w:rPr>
+      </w:pPr>
+      <w:r>
+        <w:rPr>
+          <w:noProof/>
+        </w:rPr>
+        <w:t>8</w:t>
+      </w:r>
+      <w:r>
+        <w:rPr>
+          <w:rFonts w:asciiTheme="minorHAnsi" w:eastAsiaTheme="minorEastAsia" w:hAnsiTheme="minorHAnsi" w:cstheme="minorBidi"/>
+          <w:b w:val="0"/>
+          <w:bCs w:val="0"/>
+          <w:noProof/>
+          <w:sz w:val="22"/>
+          <w:szCs w:val="22"/>
+          <w:lang w:eastAsia="en-US"/>
+        </w:rPr>
+        <w:tab/>
+      </w:r>
+      <w:r>
+        <w:rPr>
+          <w:noProof/>
+        </w:rPr>
+        <w:t>ANEXOS</w:t>
+      </w:r>
+      <w:r>
+        <w:rPr>
+          <w:noProof/>
+        </w:rPr>
+        <w:tab/>
+      </w:r>
+      <w:r>
+        <w:rPr>
+          <w:noProof/>
+        </w:rPr>
+        <w:fldChar w:fldCharType="begin"/>
+      </w:r>
+      <w:r>
+        <w:rPr>
+          <w:noProof/>
+        </w:rPr>
+        <w:instrText xml:space="preserve"> PAGEREF _Toc424162427 \h </w:instrText>
+      </w:r>
+      <w:r>
+        <w:rPr>
+          <w:noProof/>
+        </w:rPr>
+      </w:r>
+      <w:r>
+        <w:rPr>
+          <w:noProof/>
+        </w:rPr>
+        <w:fldChar w:fldCharType="separate"/>
+      </w:r>
+      <w:r>
+        <w:rPr>
+          <w:noProof/>
+        </w:rPr>
+        <w:t>40</w:t>
       </w:r>
       <w:r>
         <w:rPr>
@@ -3831,7 +3995,7 @@
         </w:numPr>
       </w:pPr>
       <w:bookmarkStart w:id="0" w:name="_Toc423861449"/>
-      <w:bookmarkStart w:id="1" w:name="_Toc424078812"/>
+      <w:bookmarkStart w:id="1" w:name="_Toc424162401"/>
       <w:r>
         <w:lastRenderedPageBreak/>
         <w:t>OBJETIVO</w:t>
@@ -3861,7 +4025,7 @@
         </w:rPr>
         <w:br w:type="page"/>
       </w:r>
-      <w:bookmarkStart w:id="2" w:name="_Toc424078813"/>
+      <w:bookmarkStart w:id="2" w:name="_Toc424162402"/>
       <w:r>
         <w:lastRenderedPageBreak/>
         <w:t>INTRODUÇÃO</w:t>
@@ -4099,27 +4263,14 @@
       <w:r>
         <w:t xml:space="preserve">Figura </w:t>
       </w:r>
-      <w:r>
-        <w:fldChar w:fldCharType="begin"/>
-      </w:r>
-      <w:r>
-        <w:instrText xml:space="preserve"> SEQ Figura \* ARABIC </w:instrText>
-      </w:r>
-      <w:r>
-        <w:fldChar w:fldCharType="separate"/>
-      </w:r>
-      <w:r>
-        <w:rPr>
-          <w:noProof/>
-        </w:rPr>
-        <w:t>1</w:t>
-      </w:r>
-      <w:r>
-        <w:rPr>
-          <w:noProof/>
-        </w:rPr>
-        <w:fldChar w:fldCharType="end"/>
-      </w:r>
+      <w:fldSimple w:instr=" SEQ Figura \* ARABIC ">
+        <w:r>
+          <w:rPr>
+            <w:noProof/>
+          </w:rPr>
+          <w:t>1</w:t>
+        </w:r>
+      </w:fldSimple>
       <w:bookmarkEnd w:id="3"/>
       <w:r>
         <w:t xml:space="preserve"> - Esquema básico de uma célula fotovoltaica.</w:t>
@@ -4246,27 +4397,14 @@
       <w:r>
         <w:t xml:space="preserve">Figura </w:t>
       </w:r>
-      <w:r>
-        <w:fldChar w:fldCharType="begin"/>
-      </w:r>
-      <w:r>
-        <w:instrText xml:space="preserve"> SEQ Figura \* ARABIC </w:instrText>
-      </w:r>
-      <w:r>
-        <w:fldChar w:fldCharType="separate"/>
-      </w:r>
-      <w:r>
-        <w:rPr>
-          <w:noProof/>
-        </w:rPr>
-        <w:t>2</w:t>
-      </w:r>
-      <w:r>
-        <w:rPr>
-          <w:noProof/>
-        </w:rPr>
-        <w:fldChar w:fldCharType="end"/>
-      </w:r>
+      <w:fldSimple w:instr=" SEQ Figura \* ARABIC ">
+        <w:r>
+          <w:rPr>
+            <w:noProof/>
+          </w:rPr>
+          <w:t>2</w:t>
+        </w:r>
+      </w:fldSimple>
       <w:bookmarkEnd w:id="4"/>
       <w:r>
         <w:t xml:space="preserve"> - E</w:t>
@@ -4904,27 +5042,14 @@
       <w:r>
         <w:t xml:space="preserve">Figura </w:t>
       </w:r>
-      <w:r>
-        <w:fldChar w:fldCharType="begin"/>
-      </w:r>
-      <w:r>
-        <w:instrText xml:space="preserve"> SEQ Figura \* ARABIC </w:instrText>
-      </w:r>
-      <w:r>
-        <w:fldChar w:fldCharType="separate"/>
-      </w:r>
-      <w:r>
-        <w:rPr>
-          <w:noProof/>
-        </w:rPr>
-        <w:t>3</w:t>
-      </w:r>
-      <w:r>
-        <w:rPr>
-          <w:noProof/>
-        </w:rPr>
-        <w:fldChar w:fldCharType="end"/>
-      </w:r>
+      <w:fldSimple w:instr=" SEQ Figura \* ARABIC ">
+        <w:r>
+          <w:rPr>
+            <w:noProof/>
+          </w:rPr>
+          <w:t>3</w:t>
+        </w:r>
+      </w:fldSimple>
       <w:bookmarkEnd w:id="5"/>
       <w:r>
         <w:t xml:space="preserve"> - Fluxograma do método Perturba e Observa.</w:t>
@@ -5009,7 +5134,7 @@
         </w:rPr>
         <w:br w:type="page"/>
       </w:r>
-      <w:bookmarkStart w:id="8" w:name="_Toc424078814"/>
+      <w:bookmarkStart w:id="8" w:name="_Toc424162403"/>
       <w:r>
         <w:lastRenderedPageBreak/>
         <w:t>ESPECIFICAÇÃO DO CONVERSOR E PROJETO</w:t>
@@ -5165,27 +5290,14 @@
       <w:r>
         <w:t xml:space="preserve">Figura </w:t>
       </w:r>
-      <w:r>
-        <w:fldChar w:fldCharType="begin"/>
-      </w:r>
-      <w:r>
-        <w:instrText xml:space="preserve"> SEQ Figura \* ARABIC </w:instrText>
-      </w:r>
-      <w:r>
-        <w:fldChar w:fldCharType="separate"/>
-      </w:r>
-      <w:r>
-        <w:rPr>
-          <w:noProof/>
-        </w:rPr>
-        <w:t>4</w:t>
-      </w:r>
-      <w:r>
-        <w:rPr>
-          <w:noProof/>
-        </w:rPr>
-        <w:fldChar w:fldCharType="end"/>
-      </w:r>
+      <w:fldSimple w:instr=" SEQ Figura \* ARABIC ">
+        <w:r>
+          <w:rPr>
+            <w:noProof/>
+          </w:rPr>
+          <w:t>4</w:t>
+        </w:r>
+      </w:fldSimple>
       <w:bookmarkEnd w:id="9"/>
       <w:r>
         <w:t xml:space="preserve"> - Circuito do conversor Buck.</w:t>
@@ -5364,27 +5476,14 @@
       <w:r>
         <w:t xml:space="preserve">Figura </w:t>
       </w:r>
-      <w:r>
-        <w:fldChar w:fldCharType="begin"/>
-      </w:r>
-      <w:r>
-        <w:instrText xml:space="preserve"> SEQ Figura \* ARABIC </w:instrText>
-      </w:r>
-      <w:r>
-        <w:fldChar w:fldCharType="separate"/>
-      </w:r>
-      <w:r>
-        <w:rPr>
-          <w:noProof/>
-        </w:rPr>
-        <w:t>5</w:t>
-      </w:r>
-      <w:r>
-        <w:rPr>
-          <w:noProof/>
-        </w:rPr>
-        <w:fldChar w:fldCharType="end"/>
-      </w:r>
+      <w:fldSimple w:instr=" SEQ Figura \* ARABIC ">
+        <w:r>
+          <w:rPr>
+            <w:noProof/>
+          </w:rPr>
+          <w:t>5</w:t>
+        </w:r>
+      </w:fldSimple>
       <w:bookmarkEnd w:id="10"/>
       <w:r>
         <w:t xml:space="preserve"> - Circuito conversor </w:t>
@@ -5711,35 +5810,91 @@
         <w:rPr>
           <w:rFonts w:cs="Arial"/>
         </w:rPr>
-        <w:t xml:space="preserve">A interface para realizar a programação é </w:t>
+        <w:t xml:space="preserve">A interface para realizar a programação é o software da Texas chamado </w:t>
+      </w:r>
+      <w:proofErr w:type="spellStart"/>
+      <w:r>
+        <w:rPr>
+          <w:rFonts w:cs="Arial"/>
+        </w:rPr>
+        <w:t>Code</w:t>
+      </w:r>
+      <w:proofErr w:type="spellEnd"/>
+      <w:r>
+        <w:rPr>
+          <w:rFonts w:cs="Arial"/>
+        </w:rPr>
+        <w:t xml:space="preserve"> Composer Studio.</w:t>
+      </w:r>
+    </w:p>
+    <w:p>
+      <w:pPr>
+        <w:ind w:firstLine="709"/>
+        <w:rPr>
+          <w:rFonts w:cs="Arial"/>
+        </w:rPr>
+      </w:pPr>
+      <w:r>
+        <w:rPr>
+          <w:rFonts w:cs="Arial"/>
+        </w:rPr>
+        <w:t xml:space="preserve">Para obter uma ondulação máxima de 30% com frequência de chaveamento de </w:t>
       </w:r>
       <w:proofErr w:type="gramStart"/>
       <w:r>
         <w:rPr>
           <w:rFonts w:cs="Arial"/>
         </w:rPr>
-        <w:t>o softwares</w:t>
+        <w:t>60KHz</w:t>
       </w:r>
       <w:proofErr w:type="gramEnd"/>
       <w:r>
         <w:rPr>
           <w:rFonts w:cs="Arial"/>
         </w:rPr>
-        <w:t xml:space="preserve"> da Texas chamado </w:t>
+        <w:t xml:space="preserve"> e tensão de entrada e saída especificada no projeto foi necessário confeccionar um indutor com 100uH de indutância.</w:t>
+      </w:r>
+    </w:p>
+    <w:p>
+      <w:pPr>
+        <w:ind w:firstLine="709"/>
+        <w:rPr>
+          <w:rFonts w:cs="Arial"/>
+        </w:rPr>
+      </w:pPr>
+      <w:r>
+        <w:rPr>
+          <w:rFonts w:cs="Arial"/>
+        </w:rPr>
+        <w:t xml:space="preserve">Os </w:t>
       </w:r>
       <w:proofErr w:type="spellStart"/>
       <w:r>
         <w:rPr>
           <w:rFonts w:cs="Arial"/>
         </w:rPr>
-        <w:t>Code</w:t>
+        <w:t>Mofest’s</w:t>
       </w:r>
       <w:proofErr w:type="spellEnd"/>
       <w:r>
         <w:rPr>
           <w:rFonts w:cs="Arial"/>
         </w:rPr>
-        <w:t xml:space="preserve"> Composer Studio.</w:t>
+        <w:t xml:space="preserve"> utilizados para este projeto foram o modelo IRF2805, que apresenta tensão Dreno-Source máxima de </w:t>
+      </w:r>
+      <w:proofErr w:type="gramStart"/>
+      <w:r>
+        <w:rPr>
+          <w:rFonts w:cs="Arial"/>
+        </w:rPr>
+        <w:t>55V</w:t>
+      </w:r>
+      <w:proofErr w:type="gramEnd"/>
+      <w:r>
+        <w:rPr>
+          <w:rFonts w:cs="Arial"/>
+        </w:rPr>
+        <w:t>, resistência série de 4,7mΩ e corrente de 75A a 25°C. Podendo operar a uma temperatura de junção de 175°C.</w:t>
       </w:r>
     </w:p>
     <w:p>
@@ -5749,26 +5904,6 @@
           <w:rFonts w:cs="Arial"/>
         </w:rPr>
       </w:pPr>
-      <w:r>
-        <w:rPr>
-          <w:rFonts w:cs="Arial"/>
-        </w:rPr>
-        <w:t xml:space="preserve">Para obter uma ondulação máxima de 30% com frequência de chaveamento de </w:t>
-      </w:r>
-      <w:proofErr w:type="gramStart"/>
-      <w:r>
-        <w:rPr>
-          <w:rFonts w:cs="Arial"/>
-        </w:rPr>
-        <w:t>60KHz</w:t>
-      </w:r>
-      <w:proofErr w:type="gramEnd"/>
-      <w:r>
-        <w:rPr>
-          <w:rFonts w:cs="Arial"/>
-        </w:rPr>
-        <w:t xml:space="preserve"> e tensão de entrada e saída especificada no projeto foi necessário confeccionar um indutor com 100uH de indutância.</w:t>
-      </w:r>
     </w:p>
     <w:p>
       <w:pPr>
@@ -5777,40 +5912,6 @@
           <w:rFonts w:cs="Arial"/>
         </w:rPr>
       </w:pPr>
-      <w:r>
-        <w:rPr>
-          <w:rFonts w:cs="Arial"/>
-        </w:rPr>
-        <w:t xml:space="preserve">Os </w:t>
-      </w:r>
-      <w:proofErr w:type="spellStart"/>
-      <w:r>
-        <w:rPr>
-          <w:rFonts w:cs="Arial"/>
-        </w:rPr>
-        <w:t>Mofest’s</w:t>
-      </w:r>
-      <w:proofErr w:type="spellEnd"/>
-      <w:r>
-        <w:rPr>
-          <w:rFonts w:cs="Arial"/>
-        </w:rPr>
-        <w:t xml:space="preserve"> utilizados para este projeto foram o modelo IRF2805, que apresenta tensão Dreno-Source máxima de </w:t>
-      </w:r>
-      <w:proofErr w:type="gramStart"/>
-      <w:r>
-        <w:rPr>
-          <w:rFonts w:cs="Arial"/>
-        </w:rPr>
-        <w:t>55V</w:t>
-      </w:r>
-      <w:proofErr w:type="gramEnd"/>
-      <w:r>
-        <w:rPr>
-          <w:rFonts w:cs="Arial"/>
-        </w:rPr>
-        <w:t>, resistência série de 4,7mΩ e corrente de 75A a 25°C. Podendo operar a uma temperatura de junção de 175°C.</w:t>
-      </w:r>
     </w:p>
     <w:p>
       <w:pPr>
@@ -5821,22 +5922,6 @@
       </w:pPr>
     </w:p>
     <w:p>
-      <w:pPr>
-        <w:ind w:firstLine="709"/>
-        <w:rPr>
-          <w:rFonts w:cs="Arial"/>
-        </w:rPr>
-      </w:pPr>
-    </w:p>
-    <w:p>
-      <w:pPr>
-        <w:ind w:firstLine="709"/>
-        <w:rPr>
-          <w:rFonts w:cs="Arial"/>
-        </w:rPr>
-      </w:pPr>
-    </w:p>
-    <w:p>
       <w:r>
         <w:br w:type="page"/>
       </w:r>
@@ -5848,7 +5933,7 @@
           <w:lang w:val="pt-BR"/>
         </w:rPr>
       </w:pPr>
-      <w:bookmarkStart w:id="11" w:name="_Toc424078815"/>
+      <w:bookmarkStart w:id="11" w:name="_Toc424162404"/>
       <w:r>
         <w:rPr>
           <w:lang w:val="pt-BR"/>
@@ -6214,7 +6299,7 @@
       <w:pPr>
         <w:pStyle w:val="Ttulo2"/>
       </w:pPr>
-      <w:bookmarkStart w:id="12" w:name="_Toc424078816"/>
+      <w:bookmarkStart w:id="12" w:name="_Toc424162405"/>
       <w:r>
         <w:t>Função BootStrap()</w:t>
       </w:r>
@@ -6329,7 +6414,7 @@
       <w:pPr>
         <w:pStyle w:val="Ttulo2"/>
       </w:pPr>
-      <w:bookmarkStart w:id="13" w:name="_Toc424078817"/>
+      <w:bookmarkStart w:id="13" w:name="_Toc424162406"/>
       <w:r>
         <w:lastRenderedPageBreak/>
         <w:t>Função Track()</w:t>
@@ -6482,7 +6567,7 @@
       <w:pPr>
         <w:pStyle w:val="Ttulo2"/>
       </w:pPr>
-      <w:bookmarkStart w:id="14" w:name="_Toc424078818"/>
+      <w:bookmarkStart w:id="14" w:name="_Toc424162407"/>
       <w:r>
         <w:t>Função Hold()</w:t>
       </w:r>
@@ -6542,7 +6627,7 @@
       <w:pPr>
         <w:pStyle w:val="Ttulo2"/>
       </w:pPr>
-      <w:bookmarkStart w:id="15" w:name="_Toc424078819"/>
+      <w:bookmarkStart w:id="15" w:name="_Toc424162408"/>
       <w:r>
         <w:t>Função P&amp;O()</w:t>
       </w:r>
@@ -6701,27 +6786,14 @@
         <w:lastRenderedPageBreak/>
         <w:t xml:space="preserve">Figura </w:t>
       </w:r>
-      <w:r>
-        <w:fldChar w:fldCharType="begin"/>
-      </w:r>
-      <w:r>
-        <w:instrText xml:space="preserve"> SEQ Figura \* ARABIC </w:instrText>
-      </w:r>
-      <w:r>
-        <w:fldChar w:fldCharType="separate"/>
-      </w:r>
-      <w:r>
-        <w:rPr>
-          <w:noProof/>
-        </w:rPr>
-        <w:t>6</w:t>
-      </w:r>
-      <w:r>
-        <w:rPr>
-          <w:noProof/>
-        </w:rPr>
-        <w:fldChar w:fldCharType="end"/>
-      </w:r>
+      <w:fldSimple w:instr=" SEQ Figura \* ARABIC ">
+        <w:r>
+          <w:rPr>
+            <w:noProof/>
+          </w:rPr>
+          <w:t>6</w:t>
+        </w:r>
+      </w:fldSimple>
       <w:bookmarkEnd w:id="16"/>
       <w:r>
         <w:t xml:space="preserve"> - Fluxograma do método Perturba e Observa.</w:t>
@@ -6806,7 +6878,7 @@
           <w:lang w:val="pt-BR"/>
         </w:rPr>
       </w:pPr>
-      <w:bookmarkStart w:id="17" w:name="_Toc424078820"/>
+      <w:bookmarkStart w:id="17" w:name="_Toc424162409"/>
       <w:r>
         <w:rPr>
           <w:lang w:val="pt-BR"/>
@@ -6897,7 +6969,7 @@
       <w:pPr>
         <w:pStyle w:val="Ttulo2"/>
       </w:pPr>
-      <w:bookmarkStart w:id="18" w:name="_Toc424078821"/>
+      <w:bookmarkStart w:id="18" w:name="_Toc424162410"/>
       <w:r>
         <w:rPr>
           <w:lang w:val="pt-BR"/>
@@ -7115,27 +7187,14 @@
       <w:r>
         <w:t xml:space="preserve">Figura </w:t>
       </w:r>
-      <w:r>
-        <w:fldChar w:fldCharType="begin"/>
-      </w:r>
-      <w:r>
-        <w:instrText xml:space="preserve"> SEQ Figura \* ARABIC </w:instrText>
-      </w:r>
-      <w:r>
-        <w:fldChar w:fldCharType="separate"/>
-      </w:r>
-      <w:r>
-        <w:rPr>
-          <w:noProof/>
-        </w:rPr>
-        <w:t>7</w:t>
-      </w:r>
-      <w:r>
-        <w:rPr>
-          <w:noProof/>
-        </w:rPr>
-        <w:fldChar w:fldCharType="end"/>
-      </w:r>
+      <w:fldSimple w:instr=" SEQ Figura \* ARABIC ">
+        <w:r>
+          <w:rPr>
+            <w:noProof/>
+          </w:rPr>
+          <w:t>7</w:t>
+        </w:r>
+      </w:fldSimple>
       <w:bookmarkEnd w:id="19"/>
       <w:r>
         <w:t xml:space="preserve"> - Circuito de Potência Simulado</w:t>
@@ -7489,7 +7548,7 @@
           <w:lang w:val="pt-BR"/>
         </w:rPr>
       </w:pPr>
-      <w:bookmarkStart w:id="20" w:name="_Toc424078822"/>
+      <w:bookmarkStart w:id="20" w:name="_Toc424162411"/>
       <w:r>
         <w:rPr>
           <w:lang w:val="pt-BR"/>
@@ -7634,27 +7693,14 @@
       <w:r>
         <w:t xml:space="preserve">Figura </w:t>
       </w:r>
-      <w:r>
-        <w:fldChar w:fldCharType="begin"/>
-      </w:r>
-      <w:r>
-        <w:instrText xml:space="preserve"> SEQ Figura \* ARABIC </w:instrText>
-      </w:r>
-      <w:r>
-        <w:fldChar w:fldCharType="separate"/>
-      </w:r>
-      <w:r>
-        <w:rPr>
-          <w:noProof/>
-        </w:rPr>
-        <w:t>8</w:t>
-      </w:r>
-      <w:r>
-        <w:rPr>
-          <w:noProof/>
-        </w:rPr>
-        <w:fldChar w:fldCharType="end"/>
-      </w:r>
+      <w:fldSimple w:instr=" SEQ Figura \* ARABIC ">
+        <w:r>
+          <w:rPr>
+            <w:noProof/>
+          </w:rPr>
+          <w:t>8</w:t>
+        </w:r>
+      </w:fldSimple>
       <w:bookmarkEnd w:id="21"/>
       <w:r>
         <w:t xml:space="preserve"> - Circuito de Controle Utilizado na Simulação</w:t>
@@ -7858,7 +7904,7 @@
       <w:pPr>
         <w:pStyle w:val="Ttulo2"/>
       </w:pPr>
-      <w:bookmarkStart w:id="22" w:name="_Toc424078823"/>
+      <w:bookmarkStart w:id="22" w:name="_Toc424162412"/>
       <w:r>
         <w:rPr>
           <w:lang w:val="pt-BR"/>
@@ -8063,30 +8109,14 @@
       <w:r>
         <w:t xml:space="preserve">Figura </w:t>
       </w:r>
-      <w:r>
-        <w:fldChar w:fldCharType="begin"/>
-      </w:r>
-      <w:r>
-        <w:instrText xml:space="preserve"> SEQ Figura \* </w:instrText>
-      </w:r>
-      <w:r>
-        <w:instrText xml:space="preserve">ARABIC </w:instrText>
-      </w:r>
-      <w:r>
-        <w:fldChar w:fldCharType="separate"/>
-      </w:r>
-      <w:r>
-        <w:rPr>
-          <w:noProof/>
-        </w:rPr>
-        <w:t>9</w:t>
-      </w:r>
-      <w:r>
-        <w:rPr>
-          <w:noProof/>
-        </w:rPr>
-        <w:fldChar w:fldCharType="end"/>
-      </w:r>
+      <w:fldSimple w:instr=" SEQ Figura \* ARABIC ">
+        <w:r>
+          <w:rPr>
+            <w:noProof/>
+          </w:rPr>
+          <w:t>9</w:t>
+        </w:r>
+      </w:fldSimple>
       <w:bookmarkEnd w:id="23"/>
       <w:r>
         <w:t xml:space="preserve"> - Função “</w:t>
@@ -8385,27 +8415,14 @@
       <w:r>
         <w:t xml:space="preserve">Figura </w:t>
       </w:r>
-      <w:r>
-        <w:fldChar w:fldCharType="begin"/>
-      </w:r>
-      <w:r>
-        <w:instrText xml:space="preserve"> SEQ Figura \* ARABIC </w:instrText>
-      </w:r>
-      <w:r>
-        <w:fldChar w:fldCharType="separate"/>
-      </w:r>
-      <w:r>
-        <w:rPr>
-          <w:noProof/>
-        </w:rPr>
-        <w:t>10</w:t>
-      </w:r>
-      <w:r>
-        <w:rPr>
-          <w:noProof/>
-        </w:rPr>
-        <w:fldChar w:fldCharType="end"/>
-      </w:r>
+      <w:fldSimple w:instr=" SEQ Figura \* ARABIC ">
+        <w:r>
+          <w:rPr>
+            <w:noProof/>
+          </w:rPr>
+          <w:t>10</w:t>
+        </w:r>
+      </w:fldSimple>
       <w:bookmarkEnd w:id="24"/>
       <w:r>
         <w:t xml:space="preserve"> - Função </w:t>
@@ -8607,27 +8624,14 @@
       <w:r>
         <w:t xml:space="preserve">Figura </w:t>
       </w:r>
-      <w:r>
-        <w:fldChar w:fldCharType="begin"/>
-      </w:r>
-      <w:r>
-        <w:instrText xml:space="preserve"> SEQ Figura \* ARABIC </w:instrText>
-      </w:r>
-      <w:r>
-        <w:fldChar w:fldCharType="separate"/>
-      </w:r>
-      <w:r>
-        <w:rPr>
-          <w:noProof/>
-        </w:rPr>
-        <w:t>11</w:t>
-      </w:r>
-      <w:r>
-        <w:rPr>
-          <w:noProof/>
-        </w:rPr>
-        <w:fldChar w:fldCharType="end"/>
-      </w:r>
+      <w:fldSimple w:instr=" SEQ Figura \* ARABIC ">
+        <w:r>
+          <w:rPr>
+            <w:noProof/>
+          </w:rPr>
+          <w:t>11</w:t>
+        </w:r>
+      </w:fldSimple>
       <w:bookmarkEnd w:id="25"/>
       <w:r>
         <w:t xml:space="preserve"> - Função </w:t>
@@ -8810,27 +8814,14 @@
       <w:r>
         <w:t xml:space="preserve">Figura </w:t>
       </w:r>
-      <w:r>
-        <w:fldChar w:fldCharType="begin"/>
-      </w:r>
-      <w:r>
-        <w:instrText xml:space="preserve"> SEQ Figura \* ARABIC </w:instrText>
-      </w:r>
-      <w:r>
-        <w:fldChar w:fldCharType="separate"/>
-      </w:r>
-      <w:r>
-        <w:rPr>
-          <w:noProof/>
-        </w:rPr>
-        <w:t>12</w:t>
-      </w:r>
-      <w:r>
-        <w:rPr>
-          <w:noProof/>
-        </w:rPr>
-        <w:fldChar w:fldCharType="end"/>
-      </w:r>
+      <w:fldSimple w:instr=" SEQ Figura \* ARABIC ">
+        <w:r>
+          <w:rPr>
+            <w:noProof/>
+          </w:rPr>
+          <w:t>12</w:t>
+        </w:r>
+      </w:fldSimple>
       <w:bookmarkEnd w:id="26"/>
       <w:r>
         <w:t xml:space="preserve"> - Função </w:t>
@@ -9005,9 +8996,9 @@
           <w:lang w:val="pt-BR"/>
         </w:rPr>
       </w:pPr>
-      <w:bookmarkStart w:id="27" w:name="_Toc294265546"/>
-      <w:bookmarkStart w:id="28" w:name="_Toc423904922"/>
-      <w:bookmarkStart w:id="29" w:name="_Toc424078824"/>
+      <w:bookmarkStart w:id="27" w:name="_Toc423904922"/>
+      <w:bookmarkStart w:id="28" w:name="_Toc294265546"/>
+      <w:bookmarkStart w:id="29" w:name="_Toc424162413"/>
       <w:r>
         <w:rPr>
           <w:lang w:val="pt-BR"/>
@@ -9015,7 +9006,7 @@
         <w:lastRenderedPageBreak/>
         <w:t>PROJETO DETALHADO DO CONVERSOR</w:t>
       </w:r>
-      <w:bookmarkEnd w:id="28"/>
+      <w:bookmarkEnd w:id="27"/>
       <w:bookmarkEnd w:id="29"/>
     </w:p>
     <w:p>
@@ -9052,7 +9043,7 @@
         </w:rPr>
       </w:pPr>
       <w:bookmarkStart w:id="30" w:name="_Toc423904923"/>
-      <w:bookmarkStart w:id="31" w:name="_Toc424078825"/>
+      <w:bookmarkStart w:id="31" w:name="_Toc424162414"/>
       <w:r>
         <w:rPr>
           <w:lang w:val="pt-BR"/>
@@ -9116,21 +9107,12 @@
         </w:rPr>
         <w:t xml:space="preserve">No projeto em questão foi utilizada a ferramenta de desenvolvimento </w:t>
       </w:r>
-      <w:proofErr w:type="spellStart"/>
       <w:r>
         <w:rPr>
           <w:rFonts w:cs="Arial"/>
           <w:i/>
         </w:rPr>
-        <w:t>Altium</w:t>
-      </w:r>
-      <w:proofErr w:type="spellEnd"/>
-      <w:r>
-        <w:rPr>
-          <w:rFonts w:cs="Arial"/>
-          <w:i/>
-        </w:rPr>
-        <w:t xml:space="preserve"> Designer</w:t>
+        <w:t>Altium Designer</w:t>
       </w:r>
       <w:r>
         <w:rPr>
@@ -9458,7 +9440,19 @@
         <w:rPr>
           <w:rFonts w:cs="Arial"/>
         </w:rPr>
-        <w:t xml:space="preserve">Inicialmente tendo em mãos as especificações dos componentes que serão utilizados e circuitos do conversor, deve ser criado o diagrama elétrico do circuito. Este posteriormente será carregado no ambiente de desenvolvimento do layout, mantendo o sincronismo entre o diagrama elétrico e projeto físico do conversor. Para captura do esquema elétrico foram utilizadas bibliotecas existentes e também criados modelos para os novos componentes. Na </w:t>
+        <w:t xml:space="preserve">Inicialmente </w:t>
+      </w:r>
+      <w:r>
+        <w:rPr>
+          <w:rFonts w:cs="Arial"/>
+        </w:rPr>
+        <w:t>definidas a</w:t>
+      </w:r>
+      <w:r>
+        <w:rPr>
+          <w:rFonts w:cs="Arial"/>
+        </w:rPr>
+        <w:t xml:space="preserve">s especificações dos componentes que serão utilizados e circuitos do conversor, deve ser criado o diagrama elétrico do circuito. Este posteriormente será carregado no ambiente de desenvolvimento do layout, mantendo o sincronismo entre o diagrama elétrico e projeto físico do conversor. Para captura do esquema elétrico foram utilizadas bibliotecas existentes e também criados modelos para os novos componentes. Na </w:t>
       </w:r>
       <w:r>
         <w:rPr>
@@ -9470,18 +9464,12 @@
         <w:rPr>
           <w:rFonts w:cs="Arial"/>
         </w:rPr>
-        <w:instrText xml:space="preserve"> REF _Ref424066339 \h </w:instrText>
-      </w:r>
-      <w:r>
-        <w:rPr>
-          <w:rFonts w:cs="Arial"/>
-        </w:rPr>
-      </w:r>
-      <w:r>
-        <w:rPr>
-          <w:rFonts w:cs="Arial"/>
-        </w:rPr>
-        <w:instrText xml:space="preserve"> \* MERGEFORMAT </w:instrText>
+        <w:instrText xml:space="preserve"> REF _Ref424066339 \h  \* MERGEFORMAT </w:instrText>
+      </w:r>
+      <w:r>
+        <w:rPr>
+          <w:rFonts w:cs="Arial"/>
+        </w:rPr>
       </w:r>
       <w:r>
         <w:rPr>
@@ -9578,24 +9566,14 @@
       <w:r>
         <w:t xml:space="preserve">Figura </w:t>
       </w:r>
-      <w:r>
-        <w:fldChar w:fldCharType="begin"/>
-      </w:r>
-      <w:r>
-        <w:instrText xml:space="preserve"> SEQ Figura \* ARABIC </w:instrText>
-      </w:r>
-      <w:r>
-        <w:fldChar w:fldCharType="separate"/>
-      </w:r>
-      <w:r>
-        <w:rPr>
-          <w:noProof/>
-        </w:rPr>
-        <w:t>13</w:t>
-      </w:r>
-      <w:r>
-        <w:fldChar w:fldCharType="end"/>
-      </w:r>
+      <w:fldSimple w:instr=" SEQ Figura \* ARABIC ">
+        <w:r>
+          <w:rPr>
+            <w:noProof/>
+          </w:rPr>
+          <w:t>13</w:t>
+        </w:r>
+      </w:fldSimple>
       <w:bookmarkEnd w:id="32"/>
       <w:r>
         <w:t xml:space="preserve"> - Criação Modelo Indutor Buck</w:t>
@@ -9681,7 +9659,7 @@
         <w:pStyle w:val="Ttulo3"/>
       </w:pPr>
       <w:bookmarkStart w:id="33" w:name="_Toc423904924"/>
-      <w:bookmarkStart w:id="34" w:name="_Toc424078826"/>
+      <w:bookmarkStart w:id="34" w:name="_Toc424162415"/>
       <w:r>
         <w:t>Elementos de Potência do Conversor</w:t>
       </w:r>
@@ -9745,21 +9723,12 @@
         </w:rPr>
         <w:t xml:space="preserve"> é apresentado o esquema elétrico do circuito de potência do conversor já no </w:t>
       </w:r>
-      <w:proofErr w:type="spellStart"/>
       <w:r>
         <w:rPr>
           <w:rFonts w:cs="Arial"/>
           <w:i/>
         </w:rPr>
-        <w:t>Altium</w:t>
-      </w:r>
-      <w:proofErr w:type="spellEnd"/>
-      <w:r>
-        <w:rPr>
-          <w:rFonts w:cs="Arial"/>
-          <w:i/>
-        </w:rPr>
-        <w:t xml:space="preserve"> Designer</w:t>
+        <w:t>Altium Designer</w:t>
       </w:r>
       <w:r>
         <w:rPr>
@@ -9803,27 +9772,14 @@
         <w:lastRenderedPageBreak/>
         <w:t xml:space="preserve">Figura </w:t>
       </w:r>
-      <w:r>
-        <w:fldChar w:fldCharType="begin"/>
-      </w:r>
-      <w:r>
-        <w:instrText xml:space="preserve"> SEQ Figura \* ARABIC </w:instrText>
-      </w:r>
-      <w:r>
-        <w:fldChar w:fldCharType="separate"/>
-      </w:r>
-      <w:r>
-        <w:rPr>
-          <w:noProof/>
-        </w:rPr>
-        <w:t>14</w:t>
-      </w:r>
-      <w:r>
-        <w:rPr>
-          <w:noProof/>
-        </w:rPr>
-        <w:fldChar w:fldCharType="end"/>
-      </w:r>
+      <w:fldSimple w:instr=" SEQ Figura \* ARABIC ">
+        <w:r>
+          <w:rPr>
+            <w:noProof/>
+          </w:rPr>
+          <w:t>14</w:t>
+        </w:r>
+      </w:fldSimple>
       <w:bookmarkEnd w:id="35"/>
       <w:r>
         <w:t xml:space="preserve"> - Circuito de Potência Conversor</w:t>
@@ -9931,7 +9887,7 @@
         <w:pStyle w:val="Ttulo3"/>
       </w:pPr>
       <w:bookmarkStart w:id="36" w:name="_Toc423904925"/>
-      <w:bookmarkStart w:id="37" w:name="_Toc424078827"/>
+      <w:bookmarkStart w:id="37" w:name="_Toc424162416"/>
       <w:r>
         <w:t>Circuitos de Comando</w:t>
       </w:r>
@@ -9983,27 +9939,14 @@
       <w:r>
         <w:t xml:space="preserve">Figura </w:t>
       </w:r>
-      <w:r>
-        <w:fldChar w:fldCharType="begin"/>
-      </w:r>
-      <w:r>
-        <w:instrText xml:space="preserve"> SEQ Figura \* ARABIC </w:instrText>
-      </w:r>
-      <w:r>
-        <w:fldChar w:fldCharType="separate"/>
-      </w:r>
-      <w:r>
-        <w:rPr>
-          <w:noProof/>
-        </w:rPr>
-        <w:t>15</w:t>
-      </w:r>
-      <w:r>
-        <w:rPr>
-          <w:noProof/>
-        </w:rPr>
-        <w:fldChar w:fldCharType="end"/>
-      </w:r>
+      <w:fldSimple w:instr=" SEQ Figura \* ARABIC ">
+        <w:r>
+          <w:rPr>
+            <w:noProof/>
+          </w:rPr>
+          <w:t>15</w:t>
+        </w:r>
+      </w:fldSimple>
       <w:r>
         <w:t xml:space="preserve"> - Circuito Primário do Gate Driver – comandado diretamente pela saída PWM do </w:t>
       </w:r>
@@ -10084,27 +10027,14 @@
         <w:lastRenderedPageBreak/>
         <w:t xml:space="preserve">Figura </w:t>
       </w:r>
-      <w:r>
-        <w:fldChar w:fldCharType="begin"/>
-      </w:r>
-      <w:r>
-        <w:instrText xml:space="preserve"> SEQ Figura \* ARABIC </w:instrText>
-      </w:r>
-      <w:r>
-        <w:fldChar w:fldCharType="separate"/>
-      </w:r>
-      <w:r>
-        <w:rPr>
-          <w:noProof/>
-        </w:rPr>
-        <w:t>16</w:t>
-      </w:r>
-      <w:r>
-        <w:rPr>
-          <w:noProof/>
-        </w:rPr>
-        <w:fldChar w:fldCharType="end"/>
-      </w:r>
+      <w:fldSimple w:instr=" SEQ Figura \* ARABIC ">
+        <w:r>
+          <w:rPr>
+            <w:noProof/>
+          </w:rPr>
+          <w:t>16</w:t>
+        </w:r>
+      </w:fldSimple>
       <w:r>
         <w:t xml:space="preserve"> - Circuito secundário do Gate Driver - conectado ao </w:t>
       </w:r>
@@ -10203,7 +10133,7 @@
         <w:pStyle w:val="Ttulo3"/>
       </w:pPr>
       <w:bookmarkStart w:id="38" w:name="_Toc423904926"/>
-      <w:bookmarkStart w:id="39" w:name="_Toc424078828"/>
+      <w:bookmarkStart w:id="39" w:name="_Toc424162417"/>
       <w:r>
         <w:t>Circuitos de Medição</w:t>
       </w:r>
@@ -10284,27 +10214,14 @@
       <w:r>
         <w:t xml:space="preserve">Figura </w:t>
       </w:r>
-      <w:r>
-        <w:fldChar w:fldCharType="begin"/>
-      </w:r>
-      <w:r>
-        <w:instrText xml:space="preserve"> SEQ Figura \* ARABIC </w:instrText>
-      </w:r>
-      <w:r>
-        <w:fldChar w:fldCharType="separate"/>
-      </w:r>
-      <w:r>
-        <w:rPr>
-          <w:noProof/>
-        </w:rPr>
-        <w:t>17</w:t>
-      </w:r>
-      <w:r>
-        <w:rPr>
-          <w:noProof/>
-        </w:rPr>
-        <w:fldChar w:fldCharType="end"/>
-      </w:r>
+      <w:fldSimple w:instr=" SEQ Figura \* ARABIC ">
+        <w:r>
+          <w:rPr>
+            <w:noProof/>
+          </w:rPr>
+          <w:t>17</w:t>
+        </w:r>
+      </w:fldSimple>
       <w:bookmarkEnd w:id="40"/>
       <w:r>
         <w:t xml:space="preserve"> - </w:t>
@@ -10400,27 +10317,14 @@
       <w:r>
         <w:t xml:space="preserve">Figura </w:t>
       </w:r>
-      <w:r>
-        <w:fldChar w:fldCharType="begin"/>
-      </w:r>
-      <w:r>
-        <w:instrText xml:space="preserve"> SEQ Figura \* ARABIC </w:instrText>
-      </w:r>
-      <w:r>
-        <w:fldChar w:fldCharType="separate"/>
-      </w:r>
-      <w:r>
-        <w:rPr>
-          <w:noProof/>
-        </w:rPr>
-        <w:t>18</w:t>
-      </w:r>
-      <w:r>
-        <w:rPr>
-          <w:noProof/>
-        </w:rPr>
-        <w:fldChar w:fldCharType="end"/>
-      </w:r>
+      <w:fldSimple w:instr=" SEQ Figura \* ARABIC ">
+        <w:r>
+          <w:rPr>
+            <w:noProof/>
+          </w:rPr>
+          <w:t>18</w:t>
+        </w:r>
+      </w:fldSimple>
       <w:bookmarkEnd w:id="41"/>
       <w:r>
         <w:t xml:space="preserve"> – Divisor para Medição da Tensão de Entrada/Saída do Conversor</w:t>
@@ -10487,7 +10391,7 @@
         <w:pStyle w:val="Ttulo3"/>
       </w:pPr>
       <w:bookmarkStart w:id="42" w:name="_Toc423904927"/>
-      <w:bookmarkStart w:id="43" w:name="_Toc424078829"/>
+      <w:bookmarkStart w:id="43" w:name="_Toc424162418"/>
       <w:r>
         <w:t>Fontes Auxiliares</w:t>
       </w:r>
@@ -10544,27 +10448,14 @@
       <w:r>
         <w:t xml:space="preserve">Figura </w:t>
       </w:r>
-      <w:r>
-        <w:fldChar w:fldCharType="begin"/>
-      </w:r>
-      <w:r>
-        <w:instrText xml:space="preserve"> SEQ Figura \* ARABIC </w:instrText>
-      </w:r>
-      <w:r>
-        <w:fldChar w:fldCharType="separate"/>
-      </w:r>
-      <w:r>
-        <w:rPr>
-          <w:noProof/>
-        </w:rPr>
-        <w:t>19</w:t>
-      </w:r>
-      <w:r>
-        <w:rPr>
-          <w:noProof/>
-        </w:rPr>
-        <w:fldChar w:fldCharType="end"/>
-      </w:r>
+      <w:fldSimple w:instr=" SEQ Figura \* ARABIC ">
+        <w:r>
+          <w:rPr>
+            <w:noProof/>
+          </w:rPr>
+          <w:t>19</w:t>
+        </w:r>
+      </w:fldSimple>
       <w:r>
         <w:t xml:space="preserve"> - Fonte de Auxiliar de </w:t>
       </w:r>
@@ -10767,27 +10658,14 @@
       <w:r>
         <w:t xml:space="preserve">Figura </w:t>
       </w:r>
-      <w:r>
-        <w:fldChar w:fldCharType="begin"/>
-      </w:r>
-      <w:r>
-        <w:instrText xml:space="preserve"> SEQ Figura \* ARABIC </w:instrText>
-      </w:r>
-      <w:r>
-        <w:fldChar w:fldCharType="separate"/>
-      </w:r>
-      <w:r>
-        <w:rPr>
-          <w:noProof/>
-        </w:rPr>
-        <w:t>20</w:t>
-      </w:r>
-      <w:r>
-        <w:rPr>
-          <w:noProof/>
-        </w:rPr>
-        <w:fldChar w:fldCharType="end"/>
-      </w:r>
+      <w:fldSimple w:instr=" SEQ Figura \* ARABIC ">
+        <w:r>
+          <w:rPr>
+            <w:noProof/>
+          </w:rPr>
+          <w:t>20</w:t>
+        </w:r>
+      </w:fldSimple>
       <w:bookmarkEnd w:id="44"/>
       <w:r>
         <w:t xml:space="preserve"> - Circuito de Bootstrap</w:t>
@@ -11032,7 +10910,7 @@
         <w:pStyle w:val="Ttulo3"/>
       </w:pPr>
       <w:bookmarkStart w:id="45" w:name="_Toc423904928"/>
-      <w:bookmarkStart w:id="46" w:name="_Toc424078830"/>
+      <w:bookmarkStart w:id="46" w:name="_Toc424162419"/>
       <w:r>
         <w:lastRenderedPageBreak/>
         <w:t>Circuito de Controle</w:t>
@@ -11121,27 +10999,14 @@
       <w:r>
         <w:t xml:space="preserve">Figura </w:t>
       </w:r>
-      <w:r>
-        <w:fldChar w:fldCharType="begin"/>
-      </w:r>
-      <w:r>
-        <w:instrText xml:space="preserve"> SEQ Figura \* ARABIC </w:instrText>
-      </w:r>
-      <w:r>
-        <w:fldChar w:fldCharType="separate"/>
-      </w:r>
-      <w:r>
-        <w:rPr>
-          <w:noProof/>
-        </w:rPr>
-        <w:t>21</w:t>
-      </w:r>
-      <w:r>
-        <w:rPr>
-          <w:noProof/>
-        </w:rPr>
-        <w:fldChar w:fldCharType="end"/>
-      </w:r>
+      <w:fldSimple w:instr=" SEQ Figura \* ARABIC ">
+        <w:r>
+          <w:rPr>
+            <w:noProof/>
+          </w:rPr>
+          <w:t>21</w:t>
+        </w:r>
+      </w:fldSimple>
       <w:bookmarkEnd w:id="47"/>
       <w:r>
         <w:t xml:space="preserve"> - Circuito Controlador Digital</w:t>
@@ -11312,7 +11177,7 @@
         <w:pStyle w:val="Ttulo2"/>
       </w:pPr>
       <w:bookmarkStart w:id="49" w:name="_Toc423904929"/>
-      <w:bookmarkStart w:id="50" w:name="_Toc424078831"/>
+      <w:bookmarkStart w:id="50" w:name="_Toc424162420"/>
       <w:r>
         <w:rPr>
           <w:lang w:val="pt-BR"/>
@@ -11489,14 +11354,7 @@
           <w:rFonts w:asciiTheme="minorHAnsi" w:hAnsiTheme="minorHAnsi" w:cs="Arial"/>
           <w:szCs w:val="24"/>
         </w:rPr>
-        <w:t>e comunicações</w:t>
-      </w:r>
-      <w:r>
-        <w:rPr>
-          <w:rFonts w:asciiTheme="minorHAnsi" w:hAnsiTheme="minorHAnsi" w:cs="Arial"/>
-          <w:szCs w:val="24"/>
-        </w:rPr>
-        <w:t>.</w:t>
+        <w:t>e comunicações.</w:t>
       </w:r>
     </w:p>
     <w:p>
@@ -11516,14 +11374,7 @@
           <w:rFonts w:asciiTheme="minorHAnsi" w:hAnsiTheme="minorHAnsi" w:cs="Arial"/>
           <w:szCs w:val="24"/>
         </w:rPr>
-        <w:t>Tamanho físico, dimensões do conversor</w:t>
-      </w:r>
-      <w:r>
-        <w:rPr>
-          <w:rFonts w:asciiTheme="minorHAnsi" w:hAnsiTheme="minorHAnsi" w:cs="Arial"/>
-          <w:szCs w:val="24"/>
-        </w:rPr>
-        <w:t>.</w:t>
+        <w:t>Tamanho físico, dimensões do conversor.</w:t>
       </w:r>
     </w:p>
     <w:p>
@@ -11565,7 +11416,7 @@
         <w:pStyle w:val="Ttulo3"/>
       </w:pPr>
       <w:bookmarkStart w:id="51" w:name="_Toc423904930"/>
-      <w:bookmarkStart w:id="52" w:name="_Toc424078832"/>
+      <w:bookmarkStart w:id="52" w:name="_Toc424162421"/>
       <w:r>
         <w:t>Condições de Contorno Projeto do Layout</w:t>
       </w:r>
@@ -11977,7 +11828,7 @@
         <w:pStyle w:val="Ttulo3"/>
       </w:pPr>
       <w:bookmarkStart w:id="53" w:name="_Toc423904933"/>
-      <w:bookmarkStart w:id="54" w:name="_Toc424078833"/>
+      <w:bookmarkStart w:id="54" w:name="_Toc424162422"/>
       <w:r>
         <w:t>Resumo do Layout Obtido para Conversor</w:t>
       </w:r>
@@ -12097,13 +11948,7 @@
         <w:rPr>
           <w:rFonts w:cs="Arial"/>
         </w:rPr>
-        <w:t xml:space="preserve"> </w:t>
-      </w:r>
-      <w:r>
-        <w:rPr>
-          <w:rFonts w:cs="Arial"/>
-        </w:rPr>
-        <w:t xml:space="preserve">é apresentado o conversor já modelado em 3D onde é possível </w:t>
+        <w:t xml:space="preserve"> é apresentado o conversor já modelado em 3D onde é possível </w:t>
       </w:r>
       <w:r>
         <w:rPr>
@@ -12123,27 +11968,14 @@
       <w:r>
         <w:t xml:space="preserve">Figura </w:t>
       </w:r>
-      <w:r>
-        <w:fldChar w:fldCharType="begin"/>
-      </w:r>
-      <w:r>
-        <w:instrText xml:space="preserve"> SEQ Figura \* ARABIC </w:instrText>
-      </w:r>
-      <w:r>
-        <w:fldChar w:fldCharType="separate"/>
-      </w:r>
-      <w:r>
-        <w:rPr>
-          <w:noProof/>
-        </w:rPr>
-        <w:t>22</w:t>
-      </w:r>
-      <w:r>
-        <w:rPr>
-          <w:noProof/>
-        </w:rPr>
-        <w:fldChar w:fldCharType="end"/>
-      </w:r>
+      <w:fldSimple w:instr=" SEQ Figura \* ARABIC ">
+        <w:r>
+          <w:rPr>
+            <w:noProof/>
+          </w:rPr>
+          <w:t>22</w:t>
+        </w:r>
+      </w:fldSimple>
       <w:bookmarkEnd w:id="55"/>
       <w:r>
         <w:t xml:space="preserve"> - </w:t>
@@ -12232,27 +12064,14 @@
         <w:lastRenderedPageBreak/>
         <w:t xml:space="preserve">Figura </w:t>
       </w:r>
-      <w:r>
-        <w:fldChar w:fldCharType="begin"/>
-      </w:r>
-      <w:r>
-        <w:instrText xml:space="preserve"> SEQ Figura \* ARABIC </w:instrText>
-      </w:r>
-      <w:r>
-        <w:fldChar w:fldCharType="separate"/>
-      </w:r>
-      <w:r>
-        <w:rPr>
-          <w:noProof/>
-        </w:rPr>
-        <w:t>23</w:t>
-      </w:r>
-      <w:r>
-        <w:rPr>
-          <w:noProof/>
-        </w:rPr>
-        <w:fldChar w:fldCharType="end"/>
-      </w:r>
+      <w:fldSimple w:instr=" SEQ Figura \* ARABIC ">
+        <w:r>
+          <w:rPr>
+            <w:noProof/>
+          </w:rPr>
+          <w:t>23</w:t>
+        </w:r>
+      </w:fldSimple>
       <w:bookmarkEnd w:id="56"/>
       <w:r>
         <w:t xml:space="preserve"> - Layout do Conversor Completo em vista 3D</w:t>
@@ -12685,7 +12504,7 @@
         <w:pStyle w:val="Ttulo3"/>
       </w:pPr>
       <w:bookmarkStart w:id="57" w:name="_Toc423904932"/>
-      <w:bookmarkStart w:id="58" w:name="_Toc424078834"/>
+      <w:bookmarkStart w:id="58" w:name="_Toc424162423"/>
       <w:r>
         <w:lastRenderedPageBreak/>
         <w:t>Regras de Projeto Utilizadas</w:t>
@@ -12797,27 +12616,14 @@
       <w:r>
         <w:t xml:space="preserve">Figura </w:t>
       </w:r>
-      <w:r>
-        <w:fldChar w:fldCharType="begin"/>
-      </w:r>
-      <w:r>
-        <w:instrText xml:space="preserve"> SEQ Figura \* ARABIC </w:instrText>
-      </w:r>
-      <w:r>
-        <w:fldChar w:fldCharType="separate"/>
-      </w:r>
-      <w:r>
-        <w:rPr>
-          <w:noProof/>
-        </w:rPr>
-        <w:t>24</w:t>
-      </w:r>
-      <w:r>
-        <w:rPr>
-          <w:noProof/>
-        </w:rPr>
-        <w:fldChar w:fldCharType="end"/>
-      </w:r>
+      <w:fldSimple w:instr=" SEQ Figura \* ARABIC ">
+        <w:r>
+          <w:rPr>
+            <w:noProof/>
+          </w:rPr>
+          <w:t>24</w:t>
+        </w:r>
+      </w:fldSimple>
       <w:bookmarkEnd w:id="59"/>
       <w:r>
         <w:t xml:space="preserve"> - Gráfico para determinar capacidade de corrente das trilhas na PCI</w:t>
@@ -12957,27 +12763,14 @@
       <w:r>
         <w:t xml:space="preserve">Figura </w:t>
       </w:r>
-      <w:r>
-        <w:fldChar w:fldCharType="begin"/>
-      </w:r>
-      <w:r>
-        <w:instrText xml:space="preserve"> SEQ Figura \* ARABIC </w:instrText>
-      </w:r>
-      <w:r>
-        <w:fldChar w:fldCharType="separate"/>
-      </w:r>
-      <w:r>
-        <w:rPr>
-          <w:noProof/>
-        </w:rPr>
-        <w:t>25</w:t>
-      </w:r>
-      <w:r>
-        <w:rPr>
-          <w:noProof/>
-        </w:rPr>
-        <w:fldChar w:fldCharType="end"/>
-      </w:r>
+      <w:fldSimple w:instr=" SEQ Figura \* ARABIC ">
+        <w:r>
+          <w:rPr>
+            <w:noProof/>
+          </w:rPr>
+          <w:t>25</w:t>
+        </w:r>
+      </w:fldSimple>
       <w:r>
         <w:t xml:space="preserve"> - Largura Mínima nas trilhas de potência - 10 mm</w:t>
       </w:r>
@@ -13196,18 +12989,12 @@
         <w:rPr>
           <w:rFonts w:cs="Arial"/>
         </w:rPr>
-        <w:instrText xml:space="preserve"> REF _Ref424074721 \h </w:instrText>
-      </w:r>
-      <w:r>
-        <w:rPr>
-          <w:rFonts w:cs="Arial"/>
-        </w:rPr>
-      </w:r>
-      <w:r>
-        <w:rPr>
-          <w:rFonts w:cs="Arial"/>
-        </w:rPr>
-        <w:instrText xml:space="preserve"> \* MERGEFORMAT </w:instrText>
+        <w:instrText xml:space="preserve"> REF _Ref424074721 \h  \* MERGEFORMAT </w:instrText>
+      </w:r>
+      <w:r>
+        <w:rPr>
+          <w:rFonts w:cs="Arial"/>
+        </w:rPr>
       </w:r>
       <w:r>
         <w:rPr>
@@ -13219,13 +13006,7 @@
         <w:rPr>
           <w:rFonts w:cs="Arial"/>
         </w:rPr>
-        <w:t xml:space="preserve">Figura </w:t>
-      </w:r>
-      <w:r>
-        <w:rPr>
-          <w:rFonts w:cs="Arial"/>
-        </w:rPr>
-        <w:t>26</w:t>
+        <w:t>Figura 26</w:t>
       </w:r>
       <w:r>
         <w:rPr>
@@ -13258,24 +13039,14 @@
       <w:r>
         <w:t xml:space="preserve">Figura </w:t>
       </w:r>
-      <w:r>
-        <w:fldChar w:fldCharType="begin"/>
-      </w:r>
-      <w:r>
-        <w:instrText xml:space="preserve"> SEQ Figura \* ARABIC </w:instrText>
-      </w:r>
-      <w:r>
-        <w:fldChar w:fldCharType="separate"/>
-      </w:r>
-      <w:r>
-        <w:rPr>
-          <w:noProof/>
-        </w:rPr>
-        <w:t>26</w:t>
-      </w:r>
-      <w:r>
-        <w:fldChar w:fldCharType="end"/>
-      </w:r>
+      <w:fldSimple w:instr=" SEQ Figura \* ARABIC ">
+        <w:r>
+          <w:rPr>
+            <w:noProof/>
+          </w:rPr>
+          <w:t>26</w:t>
+        </w:r>
+      </w:fldSimple>
       <w:bookmarkEnd w:id="60"/>
       <w:r>
         <w:t xml:space="preserve"> - </w:t>
@@ -13437,24 +13208,14 @@
       <w:r>
         <w:t xml:space="preserve">Figura </w:t>
       </w:r>
-      <w:r>
-        <w:fldChar w:fldCharType="begin"/>
-      </w:r>
-      <w:r>
-        <w:instrText xml:space="preserve"> SEQ Figura \* ARABIC </w:instrText>
-      </w:r>
-      <w:r>
-        <w:fldChar w:fldCharType="separate"/>
-      </w:r>
-      <w:r>
-        <w:rPr>
-          <w:noProof/>
-        </w:rPr>
-        <w:t>27</w:t>
-      </w:r>
-      <w:r>
-        <w:fldChar w:fldCharType="end"/>
-      </w:r>
+      <w:fldSimple w:instr=" SEQ Figura \* ARABIC ">
+        <w:r>
+          <w:rPr>
+            <w:noProof/>
+          </w:rPr>
+          <w:t>27</w:t>
+        </w:r>
+      </w:fldSimple>
       <w:bookmarkEnd w:id="61"/>
       <w:r>
         <w:t xml:space="preserve"> – </w:t>
@@ -13574,7 +13335,7 @@
         <w:pStyle w:val="Ttulo3"/>
       </w:pPr>
       <w:bookmarkStart w:id="62" w:name="_Toc423904931"/>
-      <w:bookmarkStart w:id="63" w:name="_Toc424078835"/>
+      <w:bookmarkStart w:id="63" w:name="_Toc424162424"/>
       <w:r>
         <w:t>Circuitos Críticos e Estratégias de Layout</w:t>
       </w:r>
@@ -13684,27 +13445,14 @@
       <w:r>
         <w:t xml:space="preserve">Figura </w:t>
       </w:r>
-      <w:r>
-        <w:fldChar w:fldCharType="begin"/>
-      </w:r>
-      <w:r>
-        <w:instrText xml:space="preserve"> SEQ Figura \* ARABIC </w:instrText>
-      </w:r>
-      <w:r>
-        <w:fldChar w:fldCharType="separate"/>
-      </w:r>
-      <w:r>
-        <w:rPr>
-          <w:noProof/>
-        </w:rPr>
-        <w:t>28</w:t>
-      </w:r>
-      <w:r>
-        <w:rPr>
-          <w:noProof/>
-        </w:rPr>
-        <w:fldChar w:fldCharType="end"/>
-      </w:r>
+      <w:fldSimple w:instr=" SEQ Figura \* ARABIC ">
+        <w:r>
+          <w:rPr>
+            <w:noProof/>
+          </w:rPr>
+          <w:t>28</w:t>
+        </w:r>
+      </w:fldSimple>
       <w:bookmarkEnd w:id="64"/>
       <w:r>
         <w:t xml:space="preserve"> - Visão geral destacando as malhas de GND do layout</w:t>
@@ -13885,30 +13633,23 @@
         <w:lastRenderedPageBreak/>
         <w:t xml:space="preserve">Figura </w:t>
       </w:r>
-      <w:r>
-        <w:fldChar w:fldCharType="begin"/>
-      </w:r>
-      <w:r>
-        <w:instrText xml:space="preserve"> SEQ Figura \* ARABIC </w:instrText>
-      </w:r>
-      <w:r>
-        <w:fldChar w:fldCharType="separate"/>
-      </w:r>
-      <w:r>
-        <w:rPr>
-          <w:noProof/>
-        </w:rPr>
-        <w:t>29</w:t>
-      </w:r>
-      <w:r>
-        <w:rPr>
-          <w:noProof/>
-        </w:rPr>
-        <w:fldChar w:fldCharType="end"/>
-      </w:r>
+      <w:fldSimple w:instr=" SEQ Figura \* ARABIC ">
+        <w:r>
+          <w:rPr>
+            <w:noProof/>
+          </w:rPr>
+          <w:t>29</w:t>
+        </w:r>
+      </w:fldSimple>
       <w:bookmarkEnd w:id="65"/>
       <w:r>
-        <w:t xml:space="preserve"> - Distribuição alimentação DSP – desacoplamento entre VDD/VDDA</w:t>
+        <w:t xml:space="preserve"> - Distribuição alimentação DS</w:t>
+      </w:r>
+      <w:r>
+        <w:t>C</w:t>
+      </w:r>
+      <w:r>
+        <w:t xml:space="preserve"> – desacoplamento entre VDD/VDDA</w:t>
       </w:r>
     </w:p>
     <w:p>
@@ -14082,27 +13823,14 @@
       <w:r>
         <w:t xml:space="preserve">Figura </w:t>
       </w:r>
-      <w:r>
-        <w:fldChar w:fldCharType="begin"/>
-      </w:r>
-      <w:r>
-        <w:instrText xml:space="preserve"> SEQ Figura \* ARABIC </w:instrText>
-      </w:r>
-      <w:r>
-        <w:fldChar w:fldCharType="separate"/>
-      </w:r>
-      <w:r>
-        <w:rPr>
-          <w:noProof/>
-        </w:rPr>
-        <w:t>30</w:t>
-      </w:r>
-      <w:r>
-        <w:rPr>
-          <w:noProof/>
-        </w:rPr>
-        <w:fldChar w:fldCharType="end"/>
-      </w:r>
+      <w:fldSimple w:instr=" SEQ Figura \* ARABIC ">
+        <w:r>
+          <w:rPr>
+            <w:noProof/>
+          </w:rPr>
+          <w:t>30</w:t>
+        </w:r>
+      </w:fldSimple>
       <w:bookmarkEnd w:id="66"/>
       <w:r>
         <w:t xml:space="preserve"> - Detalhe com Layout do Circuito de Medição Corrente</w:t>
@@ -14193,19 +13921,7 @@
           <w:rFonts w:cs="Arial"/>
         </w:rPr>
         <w:lastRenderedPageBreak/>
-        <w:t>evitando que a resistência das trilhas afetasse a medição, pois o valor equivalente da resistência do shunt é de 7,5mΩ.</w:t>
-      </w:r>
-      <w:r>
-        <w:rPr>
-          <w:rFonts w:cs="Arial"/>
-        </w:rPr>
-        <w:t xml:space="preserve"> </w:t>
-      </w:r>
-      <w:r>
-        <w:rPr>
-          <w:rFonts w:cs="Arial"/>
-        </w:rPr>
-        <w:t>Também é possível verificar que todo o circuito de condicionamento está sobre um plano de GND analógico que é conectado diretamente na alimentação VSSA do microcontrolador.</w:t>
+        <w:t>evitando que a resistência das trilhas afetasse a medição, pois o valor equivalente da resistência do shunt é de 7,5mΩ. Também é possível verificar que todo o circuito de condicionamento está sobre um plano de GND analógico que é conectado diretamente na alimentação VSSA do microcontrolador.</w:t>
       </w:r>
     </w:p>
     <w:p>
@@ -14263,13 +13979,7 @@
         <w:rPr>
           <w:rFonts w:cs="Arial"/>
         </w:rPr>
-        <w:t xml:space="preserve"> </w:t>
-      </w:r>
-      <w:r>
-        <w:rPr>
-          <w:rFonts w:cs="Arial"/>
-        </w:rPr>
-        <w:t xml:space="preserve">é apresentada a região do layout que contem os circuitos de </w:t>
+        <w:t xml:space="preserve"> é apresentada a região do layout que contem os circuitos de </w:t>
       </w:r>
       <w:r>
         <w:rPr>
@@ -14310,27 +14020,14 @@
       <w:r>
         <w:t xml:space="preserve">Figura </w:t>
       </w:r>
-      <w:r>
-        <w:fldChar w:fldCharType="begin"/>
-      </w:r>
-      <w:r>
-        <w:instrText xml:space="preserve"> SEQ Figura \* ARABIC </w:instrText>
-      </w:r>
-      <w:r>
-        <w:fldChar w:fldCharType="separate"/>
-      </w:r>
-      <w:r>
-        <w:rPr>
-          <w:noProof/>
-        </w:rPr>
-        <w:t>31</w:t>
-      </w:r>
-      <w:r>
-        <w:rPr>
-          <w:noProof/>
-        </w:rPr>
-        <w:fldChar w:fldCharType="end"/>
-      </w:r>
+      <w:fldSimple w:instr=" SEQ Figura \* ARABIC ">
+        <w:r>
+          <w:rPr>
+            <w:noProof/>
+          </w:rPr>
+          <w:t>31</w:t>
+        </w:r>
+      </w:fldSimple>
       <w:bookmarkEnd w:id="67"/>
       <w:bookmarkEnd w:id="68"/>
       <w:r>
@@ -14498,7 +14195,7 @@
         <w:rPr>
           <w:rFonts w:cs="Arial"/>
         </w:rPr>
-        <w:t xml:space="preserve"> é pode-se verificar o caminho do sinal de PWM do microcontrolador até a entrada dos </w:t>
+        <w:t xml:space="preserve"> pode-se verificar o caminho do sinal de PWM do microcontrolador até a entrada dos </w:t>
       </w:r>
       <w:r>
         <w:rPr>
@@ -14532,27 +14229,14 @@
         <w:lastRenderedPageBreak/>
         <w:t xml:space="preserve">Figura </w:t>
       </w:r>
-      <w:r>
-        <w:fldChar w:fldCharType="begin"/>
-      </w:r>
-      <w:r>
-        <w:instrText xml:space="preserve"> SEQ Figura \* ARABIC </w:instrText>
-      </w:r>
-      <w:r>
-        <w:fldChar w:fldCharType="separate"/>
-      </w:r>
-      <w:r>
-        <w:rPr>
-          <w:noProof/>
-        </w:rPr>
-        <w:t>32</w:t>
-      </w:r>
-      <w:r>
-        <w:rPr>
-          <w:noProof/>
-        </w:rPr>
-        <w:fldChar w:fldCharType="end"/>
-      </w:r>
+      <w:fldSimple w:instr=" SEQ Figura \* ARABIC ">
+        <w:r>
+          <w:rPr>
+            <w:noProof/>
+          </w:rPr>
+          <w:t>32</w:t>
+        </w:r>
+      </w:fldSimple>
       <w:bookmarkEnd w:id="69"/>
       <w:r>
         <w:t xml:space="preserve"> - Caminho do sinal de PWM do </w:t>
@@ -14722,27 +14406,14 @@
       <w:r>
         <w:t xml:space="preserve">Figura </w:t>
       </w:r>
-      <w:r>
-        <w:fldChar w:fldCharType="begin"/>
-      </w:r>
-      <w:r>
-        <w:instrText xml:space="preserve"> SEQ Figura \* ARABIC </w:instrText>
-      </w:r>
-      <w:r>
-        <w:fldChar w:fldCharType="separate"/>
-      </w:r>
-      <w:r>
-        <w:rPr>
-          <w:noProof/>
-        </w:rPr>
-        <w:t>33</w:t>
-      </w:r>
-      <w:r>
-        <w:rPr>
-          <w:noProof/>
-        </w:rPr>
-        <w:fldChar w:fldCharType="end"/>
-      </w:r>
+      <w:fldSimple w:instr=" SEQ Figura \* ARABIC ">
+        <w:r>
+          <w:rPr>
+            <w:noProof/>
+          </w:rPr>
+          <w:t>33</w:t>
+        </w:r>
+      </w:fldSimple>
       <w:bookmarkEnd w:id="70"/>
       <w:r>
         <w:t xml:space="preserve"> - Fontes Auxiliares de 3.3V e </w:t>
@@ -14812,10 +14483,9 @@
     </w:p>
     <w:p>
       <w:pPr>
-        <w:pStyle w:val="SemEspaamento"/>
-        <w:rPr>
-          <w:rStyle w:val="Ttulo1Char"/>
-          <w:lang w:val="pt-BR"/>
+        <w:ind w:firstLine="709"/>
+        <w:rPr>
+          <w:rFonts w:cs="Arial"/>
         </w:rPr>
       </w:pPr>
       <w:r>
@@ -14824,80 +14494,317 @@
         </w:rPr>
         <w:t>As fontes auxiliares foram roteadas de forma compacta minimizando o loop de retorno para corrente pulsada onde está conectado o diodo de roda livre (V8/V9) e indutor do Buck (L2, L3).</w:t>
       </w:r>
+    </w:p>
+    <w:p>
+      <w:pPr>
+        <w:pStyle w:val="Ttulo3"/>
+      </w:pPr>
+      <w:bookmarkStart w:id="71" w:name="_Toc424162425"/>
+      <w:r>
+        <w:lastRenderedPageBreak/>
+        <w:t>Protótipo do Conversor</w:t>
+      </w:r>
+      <w:bookmarkEnd w:id="71"/>
+      <w:r>
+        <w:t xml:space="preserve"> </w:t>
+      </w:r>
+    </w:p>
+    <w:p>
+      <w:pPr>
+        <w:ind w:firstLine="709"/>
+        <w:rPr>
+          <w:rFonts w:cs="Arial"/>
+        </w:rPr>
+      </w:pPr>
+      <w:r>
+        <w:rPr>
+          <w:rFonts w:cs="Arial"/>
+        </w:rPr>
+        <w:t xml:space="preserve">Após finalizar o projeto </w:t>
+      </w:r>
+      <w:r>
+        <w:rPr>
+          <w:rFonts w:cs="Arial"/>
+        </w:rPr>
+        <w:t xml:space="preserve">os dados do layout foram enviados para a fabricação da </w:t>
+      </w:r>
+      <w:r>
+        <w:rPr>
+          <w:rFonts w:cs="Arial"/>
+        </w:rPr>
+        <w:t>placa</w:t>
+      </w:r>
+      <w:r>
+        <w:rPr>
+          <w:rFonts w:cs="Arial"/>
+        </w:rPr>
+        <w:t xml:space="preserve">. O protótipo do conversor foi montado e testado em bancada com a utilização de uma fonte controlada para simular o painel fotovoltaico. </w:t>
+      </w:r>
+    </w:p>
+    <w:p>
+      <w:pPr>
+        <w:ind w:firstLine="709"/>
+        <w:rPr>
+          <w:rFonts w:cs="Arial"/>
+        </w:rPr>
+      </w:pPr>
+      <w:r>
+        <w:rPr>
+          <w:rFonts w:cs="Arial"/>
+        </w:rPr>
+        <w:t xml:space="preserve">Na </w:t>
+      </w:r>
+      <w:r>
+        <w:rPr>
+          <w:rFonts w:cs="Arial"/>
+        </w:rPr>
+        <w:fldChar w:fldCharType="begin"/>
+      </w:r>
+      <w:r>
+        <w:rPr>
+          <w:rFonts w:cs="Arial"/>
+        </w:rPr>
+        <w:instrText xml:space="preserve"> REF _Ref424160378 \h </w:instrText>
+      </w:r>
+      <w:r>
+        <w:rPr>
+          <w:rFonts w:cs="Arial"/>
+        </w:rPr>
+      </w:r>
+      <w:r>
+        <w:rPr>
+          <w:rFonts w:cs="Arial"/>
+        </w:rPr>
+        <w:fldChar w:fldCharType="separate"/>
+      </w:r>
+      <w:r>
+        <w:t xml:space="preserve">Figura </w:t>
+      </w:r>
+      <w:r>
+        <w:rPr>
+          <w:noProof/>
+        </w:rPr>
+        <w:t>34</w:t>
+      </w:r>
+      <w:r>
+        <w:rPr>
+          <w:rFonts w:cs="Arial"/>
+        </w:rPr>
+        <w:fldChar w:fldCharType="end"/>
+      </w:r>
+      <w:r>
+        <w:rPr>
+          <w:rFonts w:cs="Arial"/>
+        </w:rPr>
+        <w:t xml:space="preserve"> é possível verificar o conversor sendo testado em bancada. Após testes iniciais o conversor foi submetido à corrente nominal de operação, chegando a </w:t>
+      </w:r>
       <w:proofErr w:type="gramStart"/>
       <w:r>
         <w:rPr>
           <w:rFonts w:cs="Arial"/>
         </w:rPr>
-        <w:br w:type="page"/>
+        <w:t>33V</w:t>
       </w:r>
       <w:proofErr w:type="gramEnd"/>
-    </w:p>
-    <w:p>
-      <w:pPr>
-        <w:pStyle w:val="Ttulo1"/>
-        <w:rPr>
-          <w:lang w:val="pt-BR"/>
-        </w:rPr>
-      </w:pPr>
-      <w:bookmarkStart w:id="71" w:name="_Toc424078836"/>
-      <w:r>
-        <w:lastRenderedPageBreak/>
-        <w:t>CONCLUSÃO</w:t>
-      </w:r>
-      <w:bookmarkEnd w:id="71"/>
-    </w:p>
-    <w:p>
-      <w:pPr>
-        <w:ind w:firstLine="709"/>
-      </w:pPr>
-      <w:r>
-        <w:t>Através deste trabalho podemos concluir que a realização de um projeto de layout adequado é fundamental para o bom funcionamento do conversor, de acordo com as características esperadas</w:t>
-      </w:r>
-      <w:bookmarkStart w:id="72" w:name="_GoBack"/>
+      <w:r>
+        <w:rPr>
+          <w:rFonts w:cs="Arial"/>
+        </w:rPr>
+        <w:t>/10A na entrada do conversor, ou seja, uma potência nominal de 330W.</w:t>
+      </w:r>
+    </w:p>
+    <w:p>
+      <w:pPr>
+        <w:pStyle w:val="Legenda"/>
+        <w:keepNext/>
+        <w:jc w:val="center"/>
+      </w:pPr>
+      <w:bookmarkStart w:id="72" w:name="_Ref424160378"/>
+      <w:r>
+        <w:t xml:space="preserve">Figura </w:t>
+      </w:r>
+      <w:fldSimple w:instr=" SEQ Figura \* ARABIC ">
+        <w:r>
+          <w:rPr>
+            <w:noProof/>
+          </w:rPr>
+          <w:t>34</w:t>
+        </w:r>
+      </w:fldSimple>
       <w:bookmarkEnd w:id="72"/>
       <w:r>
-        <w:t xml:space="preserve"> na simulação. </w:t>
-      </w:r>
-    </w:p>
-    <w:p>
-      <w:pPr>
-        <w:ind w:firstLine="709"/>
-      </w:pPr>
-      <w:r>
-        <w:t>Com atenção nos detalhes como comunicação, JTAG, integridade de sinais analógicos e digitais, capacitores de desacoplamento, planos de retorno adequados, entre outros.</w:t>
-      </w:r>
-    </w:p>
-    <w:p>
-      <w:pPr>
-        <w:ind w:firstLine="709"/>
-      </w:pPr>
-      <w:r>
-        <w:t>...</w:t>
-      </w:r>
-    </w:p>
-    <w:p>
-      <w:pPr>
-        <w:ind w:firstLine="709"/>
-      </w:pPr>
-      <w:r>
-        <w:t xml:space="preserve"> </w:t>
-      </w:r>
-      <w:r>
-        <w:t xml:space="preserve"> </w:t>
-      </w:r>
-    </w:p>
-    <w:bookmarkEnd w:id="27"/>
+        <w:t xml:space="preserve"> - Protótipo do Conversor</w:t>
+      </w:r>
+    </w:p>
+    <w:p>
+      <w:pPr>
+        <w:jc w:val="center"/>
+        <w:rPr>
+          <w:rFonts w:cs="Arial"/>
+        </w:rPr>
+      </w:pPr>
+      <w:r>
+        <w:rPr>
+          <w:rFonts w:cs="Arial"/>
+          <w:noProof/>
+          <w:lang w:val="en-US" w:eastAsia="en-US"/>
+        </w:rPr>
+        <w:drawing>
+          <wp:inline distT="0" distB="0" distL="0" distR="0" wp14:anchorId="0EAE9FF1" wp14:editId="5C3A97E2">
+            <wp:extent cx="3971925" cy="5480213"/>
+            <wp:effectExtent l="0" t="0" r="0" b="6350"/>
+            <wp:docPr id="10" name="Imagem 10"/>
+            <wp:cNvGraphicFramePr>
+              <a:graphicFrameLocks xmlns:a="http://schemas.openxmlformats.org/drawingml/2006/main" noChangeAspect="1"/>
+            </wp:cNvGraphicFramePr>
+            <a:graphic xmlns:a="http://schemas.openxmlformats.org/drawingml/2006/main">
+              <a:graphicData uri="http://schemas.openxmlformats.org/drawingml/2006/picture">
+                <pic:pic xmlns:pic="http://schemas.openxmlformats.org/drawingml/2006/picture">
+                  <pic:nvPicPr>
+                    <pic:cNvPr id="0" name="Conv buck Sinch firsr pot.jpeg"/>
+                    <pic:cNvPicPr/>
+                  </pic:nvPicPr>
+                  <pic:blipFill rotWithShape="1">
+                    <a:blip r:embed="rId43">
+                      <a:extLst>
+                        <a:ext uri="{28A0092B-C50C-407E-A947-70E740481C1C}">
+                          <a14:useLocalDpi xmlns:a14="http://schemas.microsoft.com/office/drawing/2010/main" val="0"/>
+                        </a:ext>
+                      </a:extLst>
+                    </a:blip>
+                    <a:srcRect t="8475" b="13916"/>
+                    <a:stretch/>
+                  </pic:blipFill>
+                  <pic:spPr bwMode="auto">
+                    <a:xfrm>
+                      <a:off x="0" y="0"/>
+                      <a:ext cx="3978475" cy="5489250"/>
+                    </a:xfrm>
+                    <a:prstGeom prst="rect">
+                      <a:avLst/>
+                    </a:prstGeom>
+                    <a:ln>
+                      <a:noFill/>
+                    </a:ln>
+                    <a:extLst>
+                      <a:ext uri="{53640926-AAD7-44D8-BBD7-CCE9431645EC}">
+                        <a14:shadowObscured xmlns:a14="http://schemas.microsoft.com/office/drawing/2010/main"/>
+                      </a:ext>
+                    </a:extLst>
+                  </pic:spPr>
+                </pic:pic>
+              </a:graphicData>
+            </a:graphic>
+          </wp:inline>
+        </w:drawing>
+      </w:r>
+    </w:p>
     <w:p>
       <w:pPr>
         <w:suppressAutoHyphens w:val="0"/>
         <w:spacing w:line="240" w:lineRule="auto"/>
         <w:jc w:val="left"/>
-      </w:pPr>
+        <w:rPr>
+          <w:rStyle w:val="Ttulo1Char"/>
+          <w:lang w:val="pt-BR"/>
+        </w:rPr>
+      </w:pPr>
+      <w:r>
+        <w:rPr>
+          <w:rStyle w:val="Ttulo1Char"/>
+          <w:lang w:val="pt-BR"/>
+        </w:rPr>
+        <w:br w:type="page"/>
+      </w:r>
+    </w:p>
+    <w:p>
+      <w:pPr>
+        <w:pStyle w:val="Ttulo1"/>
+        <w:rPr>
+          <w:lang w:val="pt-BR"/>
+        </w:rPr>
+      </w:pPr>
+      <w:bookmarkStart w:id="73" w:name="_Toc424162426"/>
+      <w:r>
+        <w:lastRenderedPageBreak/>
+        <w:t>CONCLUSÃO</w:t>
+      </w:r>
+      <w:bookmarkEnd w:id="73"/>
+    </w:p>
+    <w:p>
+      <w:pPr>
+        <w:ind w:firstLine="709"/>
+      </w:pPr>
+      <w:r>
+        <w:t xml:space="preserve">Através deste trabalho podemos concluir que a realização de um projeto de layout adequado é fundamental para o bom funcionamento do conversor, de acordo com as características esperadas na simulação. </w:t>
+      </w:r>
+    </w:p>
+    <w:p>
+      <w:pPr>
+        <w:ind w:firstLine="709"/>
+      </w:pPr>
+      <w:r>
+        <w:t>Com atenção nos detalhes como comunicação, JTAG, integridade de sinais analógicos e digitais, capacitores de desacoplamento, planos de retorno adequados, entre outros.</w:t>
+      </w:r>
+    </w:p>
+    <w:p>
+      <w:pPr>
+        <w:ind w:firstLine="709"/>
+      </w:pPr>
+      <w:r>
+        <w:t>...</w:t>
+      </w:r>
+    </w:p>
+    <w:p>
+      <w:pPr>
+        <w:ind w:firstLine="709"/>
+      </w:pPr>
+      <w:r>
+        <w:t xml:space="preserve"> </w:t>
+      </w:r>
+      <w:r>
+        <w:t xml:space="preserve"> </w:t>
+      </w:r>
+    </w:p>
+    <w:bookmarkEnd w:id="28"/>
+    <w:p>
+      <w:pPr>
+        <w:suppressAutoHyphens w:val="0"/>
+        <w:spacing w:line="240" w:lineRule="auto"/>
+        <w:jc w:val="left"/>
+      </w:pPr>
+      <w:r>
+        <w:br w:type="page"/>
+      </w:r>
+    </w:p>
+    <w:p>
+      <w:pPr>
+        <w:pStyle w:val="Ttulo1"/>
+        <w:suppressAutoHyphens w:val="0"/>
+        <w:spacing w:line="240" w:lineRule="auto"/>
+        <w:jc w:val="left"/>
+        <w:rPr>
+          <w:lang w:val="pt-BR"/>
+        </w:rPr>
+      </w:pPr>
+      <w:bookmarkStart w:id="74" w:name="_Toc424162427"/>
+      <w:r>
+        <w:rPr>
+          <w:lang w:val="pt-BR"/>
+        </w:rPr>
+        <w:lastRenderedPageBreak/>
+        <w:t>ANEXOS</w:t>
+      </w:r>
+      <w:bookmarkEnd w:id="74"/>
+    </w:p>
+    <w:p/>
+    <w:p>
+      <w:bookmarkStart w:id="75" w:name="_GoBack"/>
+      <w:bookmarkEnd w:id="75"/>
     </w:p>
     <w:sectPr>
-      <w:headerReference w:type="default" r:id="rId43"/>
-      <w:footerReference w:type="default" r:id="rId44"/>
+      <w:headerReference w:type="default" r:id="rId44"/>
+      <w:footerReference w:type="default" r:id="rId45"/>
       <w:footnotePr>
         <w:pos w:val="beneathText"/>
       </w:footnotePr>
@@ -14976,7 +14883,6 @@
         <w:docPartUnique/>
       </w:docPartObj>
     </w:sdtPr>
-    <w:sdtEndPr/>
     <w:sdtContent>
       <w:p>
         <w:pPr>
@@ -14997,7 +14903,7 @@
             <w:noProof/>
             <w:lang w:val="pt-BR"/>
           </w:rPr>
-          <w:t>37</w:t>
+          <w:t>40</w:t>
         </w:r>
         <w:r>
           <w:fldChar w:fldCharType="end"/>
@@ -25589,7 +25495,7 @@
 </file>
 
 <file path=customXml/itemProps1.xml><?xml version="1.0" encoding="utf-8"?>
-<ds:datastoreItem xmlns:ds="http://schemas.openxmlformats.org/officeDocument/2006/customXml" ds:itemID="{A7FBDCA2-08E6-4986-93F7-9B1B26C3506B}">
+<ds:datastoreItem xmlns:ds="http://schemas.openxmlformats.org/officeDocument/2006/customXml" ds:itemID="{57530324-0EE3-4B9C-AF0B-70EBB38A784B}">
   <ds:schemaRefs>
     <ds:schemaRef ds:uri="http://schemas.openxmlformats.org/officeDocument/2006/bibliography"/>
   </ds:schemaRefs>

</xml_diff>